<commit_message>
Activity 12 Access control - update
</commit_message>
<xml_diff>
--- a/Portfolio documents/Activity 12 Access control/Activity-Template_-Access-control-worksheet.docx
+++ b/Portfolio documents/Activity 12 Access control/Activity-Template_-Access-control-worksheet.docx
@@ -386,7 +386,7 @@
                 <w:rFonts w:eastAsia="Google Sans" w:cs="Google Sans" w:ascii="Google Sans" w:hAnsi="Google Sans"/>
                 <w:i/>
               </w:rPr>
-              <w:t>Computer: Up2-NoGud</w:t>
+              <w:t>Computer: Up2-NoGud IP 152.207.255.255</w:t>
             </w:r>
           </w:p>
         </w:tc>
@@ -469,7 +469,7 @@
                 <w:rFonts w:eastAsia="Google Sans" w:cs="Google Sans" w:ascii="Google Sans" w:hAnsi="Google Sans"/>
                 <w:i/>
               </w:rPr>
-              <w:t>No</w:t>
+              <w:t>No, they should not have access to the system their access lapsed in 2019 but they logged in 2023</w:t>
             </w:r>
           </w:p>
         </w:tc>
@@ -552,7 +552,7 @@
                 <w:rFonts w:eastAsia="Google Sans" w:cs="Google Sans" w:ascii="Google Sans" w:hAnsi="Google Sans"/>
                 <w:i/>
               </w:rPr>
-              <w:t xml:space="preserve">Not all users need admin authorization. </w:t>
+              <w:t>Not all users need admin authorization and to have access to business accounts.</w:t>
             </w:r>
           </w:p>
           <w:p>
@@ -576,7 +576,7 @@
                 <w:rFonts w:eastAsia="Google Sans" w:cs="Google Sans" w:ascii="Google Sans" w:hAnsi="Google Sans"/>
                 <w:i/>
               </w:rPr>
-              <w:t xml:space="preserve">Only the accounts manager should have access to bank accounts and the manager should only authorize transactions. </w:t>
+              <w:t>There should be MFA</w:t>
             </w:r>
           </w:p>
         </w:tc>

</xml_diff>